<commit_message>
Estructura del documento bien
</commit_message>
<xml_diff>
--- a/Memoria/Imagenes/Evaluacion/rutas.docx
+++ b/Memoria/Imagenes/Evaluacion/rutas.docx
@@ -1706,6 +1706,9 @@
         </mc:AlternateContent>
       </w:r>
       <w:r>
+        <w:rPr>
+          <w:noProof/>
+        </w:rPr>
         <mc:AlternateContent>
           <mc:Choice Requires="wps">
             <w:drawing>
@@ -1787,6 +1790,9 @@
         </mc:AlternateContent>
       </w:r>
       <w:r>
+        <w:rPr>
+          <w:noProof/>
+        </w:rPr>
         <mc:AlternateContent>
           <mc:Choice Requires="wps">
             <w:drawing>
@@ -1868,6 +1874,9 @@
         </mc:AlternateContent>
       </w:r>
       <w:r>
+        <w:rPr>
+          <w:noProof/>
+        </w:rPr>
         <mc:AlternateContent>
           <mc:Choice Requires="wps">
             <w:drawing>
@@ -1949,6 +1958,9 @@
         </mc:AlternateContent>
       </w:r>
       <w:r>
+        <w:rPr>
+          <w:noProof/>
+        </w:rPr>
         <mc:AlternateContent>
           <mc:Choice Requires="wps">
             <w:drawing>
@@ -2030,6 +2042,9 @@
         </mc:AlternateContent>
       </w:r>
       <w:r>
+        <w:rPr>
+          <w:noProof/>
+        </w:rPr>
         <mc:AlternateContent>
           <mc:Choice Requires="wps">
             <w:drawing>
@@ -2111,6 +2126,9 @@
         </mc:AlternateContent>
       </w:r>
       <w:r>
+        <w:rPr>
+          <w:noProof/>
+        </w:rPr>
         <mc:AlternateContent>
           <mc:Choice Requires="wps">
             <w:drawing>
@@ -2192,6 +2210,9 @@
         </mc:AlternateContent>
       </w:r>
       <w:r>
+        <w:rPr>
+          <w:noProof/>
+        </w:rPr>
         <mc:AlternateContent>
           <mc:Choice Requires="wps">
             <w:drawing>
@@ -2273,6 +2294,9 @@
         </mc:AlternateContent>
       </w:r>
       <w:r>
+        <w:rPr>
+          <w:noProof/>
+        </w:rPr>
         <mc:AlternateContent>
           <mc:Choice Requires="wps">
             <w:drawing>
@@ -2354,6 +2378,9 @@
         </mc:AlternateContent>
       </w:r>
       <w:r>
+        <w:rPr>
+          <w:noProof/>
+        </w:rPr>
         <mc:AlternateContent>
           <mc:Choice Requires="wps">
             <w:drawing>
@@ -2435,6 +2462,9 @@
         </mc:AlternateContent>
       </w:r>
       <w:r>
+        <w:rPr>
+          <w:noProof/>
+        </w:rPr>
         <mc:AlternateContent>
           <mc:Choice Requires="wps">
             <w:drawing>
@@ -2516,6 +2546,9 @@
         </mc:AlternateContent>
       </w:r>
       <w:r>
+        <w:rPr>
+          <w:noProof/>
+        </w:rPr>
         <mc:AlternateContent>
           <mc:Choice Requires="wps">
             <w:drawing>
@@ -2597,6 +2630,9 @@
         </mc:AlternateContent>
       </w:r>
       <w:r>
+        <w:rPr>
+          <w:noProof/>
+        </w:rPr>
         <mc:AlternateContent>
           <mc:Choice Requires="wps">
             <w:drawing>
@@ -2684,7 +2720,7 @@
         <mc:AlternateContent>
           <mc:Choice Requires="wps">
             <w:drawing>
-              <wp:anchor distT="0" distB="0" distL="114300" distR="114300" simplePos="0" relativeHeight="251661312" behindDoc="0" locked="0" layoutInCell="1" allowOverlap="1" wp14:anchorId="6FE6A820" wp14:editId="3EF4CDB7">
+              <wp:anchor distT="0" distB="0" distL="114300" distR="114300" simplePos="0" relativeHeight="251661312" behindDoc="0" locked="0" layoutInCell="1" allowOverlap="1" wp14:anchorId="6FE6A820" wp14:editId="7E4DA13C">
                 <wp:simplePos x="0" y="0"/>
                 <wp:positionH relativeFrom="column">
                   <wp:posOffset>1807210</wp:posOffset>
@@ -2713,7 +2749,7 @@
                           <a:solidFill>
                             <a:srgbClr val="0070C0"/>
                           </a:solidFill>
-                          <a:prstDash val="dash"/>
+                          <a:prstDash val="solid"/>
                           <a:tailEnd type="triangle"/>
                         </a:ln>
                       </wps:spPr>
@@ -2740,8 +2776,12 @@
           </mc:Choice>
           <mc:Fallback>
             <w:pict>
-              <v:shape w14:anchorId="1556E763" id="Conector recto de flecha 6" o:spid="_x0000_s1026" type="#_x0000_t32" style="position:absolute;margin-left:142.3pt;margin-top:44.9pt;width:0;height:108.65pt;flip:y;z-index:251661312;visibility:visible;mso-wrap-style:square;mso-wrap-distance-left:9pt;mso-wrap-distance-top:0;mso-wrap-distance-right:9pt;mso-wrap-distance-bottom:0;mso-position-horizontal:absolute;mso-position-horizontal-relative:text;mso-position-vertical:absolute;mso-position-vertical-relative:text" o:gfxdata="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" strokecolor="#0070c0" strokeweight="2.25pt">
-                <v:stroke dashstyle="dash" endarrow="block" joinstyle="miter"/>
+              <v:shapetype w14:anchorId="0D4ED5F6" id="_x0000_t32" coordsize="21600,21600" o:spt="32" o:oned="t" path="m,l21600,21600e" filled="f">
+                <v:path arrowok="t" fillok="f" o:connecttype="none"/>
+                <o:lock v:ext="edit" shapetype="t"/>
+              </v:shapetype>
+              <v:shape id="Conector recto de flecha 6" o:spid="_x0000_s1026" type="#_x0000_t32" style="position:absolute;margin-left:142.3pt;margin-top:44.9pt;width:0;height:108.65pt;flip:y;z-index:251661312;visibility:visible;mso-wrap-style:square;mso-wrap-distance-left:9pt;mso-wrap-distance-top:0;mso-wrap-distance-right:9pt;mso-wrap-distance-bottom:0;mso-position-horizontal:absolute;mso-position-horizontal-relative:text;mso-position-vertical:absolute;mso-position-vertical-relative:text" o:gfxdata="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" strokecolor="#0070c0" strokeweight="2.25pt">
+                <v:stroke endarrow="block" joinstyle="miter"/>
               </v:shape>
             </w:pict>
           </mc:Fallback>
@@ -2892,76 +2932,7 @@
         <mc:AlternateContent>
           <mc:Choice Requires="wps">
             <w:drawing>
-              <wp:anchor distT="0" distB="0" distL="114300" distR="114300" simplePos="0" relativeHeight="251658240" behindDoc="0" locked="0" layoutInCell="1" allowOverlap="1" wp14:anchorId="37549251" wp14:editId="4FA477FA">
-                <wp:simplePos x="0" y="0"/>
-                <wp:positionH relativeFrom="column">
-                  <wp:posOffset>1499870</wp:posOffset>
-                </wp:positionH>
-                <wp:positionV relativeFrom="paragraph">
-                  <wp:posOffset>3280200</wp:posOffset>
-                </wp:positionV>
-                <wp:extent cx="1374140" cy="0"/>
-                <wp:effectExtent l="0" t="95250" r="0" b="95250"/>
-                <wp:wrapNone/>
-                <wp:docPr id="2" name="Conector recto de flecha 2"/>
-                <wp:cNvGraphicFramePr/>
-                <a:graphic xmlns:a="http://schemas.openxmlformats.org/drawingml/2006/main">
-                  <a:graphicData uri="http://schemas.microsoft.com/office/word/2010/wordprocessingShape">
-                    <wps:wsp>
-                      <wps:cNvCnPr/>
-                      <wps:spPr>
-                        <a:xfrm>
-                          <a:off x="0" y="0"/>
-                          <a:ext cx="1374140" cy="0"/>
-                        </a:xfrm>
-                        <a:prstGeom prst="straightConnector1">
-                          <a:avLst/>
-                        </a:prstGeom>
-                        <a:ln w="28575">
-                          <a:solidFill>
-                            <a:srgbClr val="0070C0"/>
-                          </a:solidFill>
-                          <a:tailEnd type="triangle"/>
-                        </a:ln>
-                      </wps:spPr>
-                      <wps:style>
-                        <a:lnRef idx="1">
-                          <a:schemeClr val="accent1"/>
-                        </a:lnRef>
-                        <a:fillRef idx="0">
-                          <a:schemeClr val="accent1"/>
-                        </a:fillRef>
-                        <a:effectRef idx="0">
-                          <a:schemeClr val="accent1"/>
-                        </a:effectRef>
-                        <a:fontRef idx="minor">
-                          <a:schemeClr val="tx1"/>
-                        </a:fontRef>
-                      </wps:style>
-                      <wps:bodyPr/>
-                    </wps:wsp>
-                  </a:graphicData>
-                </a:graphic>
-              </wp:anchor>
-            </w:drawing>
-          </mc:Choice>
-          <mc:Fallback>
-            <w:pict>
-              <v:shape w14:anchorId="56595D03" id="Conector recto de flecha 2" o:spid="_x0000_s1026" type="#_x0000_t32" style="position:absolute;margin-left:118.1pt;margin-top:258.3pt;width:108.2pt;height:0;z-index:251658240;visibility:visible;mso-wrap-style:square;mso-wrap-distance-left:9pt;mso-wrap-distance-top:0;mso-wrap-distance-right:9pt;mso-wrap-distance-bottom:0;mso-position-horizontal:absolute;mso-position-horizontal-relative:text;mso-position-vertical:absolute;mso-position-vertical-relative:text" o:gfxdata="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" strokecolor="#0070c0" strokeweight="2.25pt">
-                <v:stroke endarrow="block" joinstyle="miter"/>
-              </v:shape>
-            </w:pict>
-          </mc:Fallback>
-        </mc:AlternateContent>
-      </w:r>
-      <w:r>
-        <w:rPr>
-          <w:noProof/>
-        </w:rPr>
-        <mc:AlternateContent>
-          <mc:Choice Requires="wps">
-            <w:drawing>
-              <wp:anchor distT="45720" distB="45720" distL="114300" distR="114300" simplePos="0" relativeHeight="251675648" behindDoc="0" locked="0" layoutInCell="1" allowOverlap="1" wp14:anchorId="49F688A2" wp14:editId="739B8058">
+              <wp:anchor distT="45720" distB="45720" distL="114300" distR="114300" simplePos="0" relativeHeight="251675648" behindDoc="0" locked="0" layoutInCell="1" allowOverlap="1" wp14:anchorId="49F688A2" wp14:editId="4CC8809D">
                 <wp:simplePos x="0" y="0"/>
                 <wp:positionH relativeFrom="column">
                   <wp:posOffset>4368165</wp:posOffset>
@@ -3388,12 +3359,12 @@
     <w:p/>
     <w:p/>
     <w:p/>
+    <w:p/>
     <w:p>
-      <w:bookmarkStart w:id="0" w:name="_GoBack"/>
-      <w:bookmarkEnd w:id="0"/>
-    </w:p>
-    <w:p>
-      <w:r>
+      <w:r>
+        <w:rPr>
+          <w:noProof/>
+        </w:rPr>
         <w:lastRenderedPageBreak/>
         <mc:AlternateContent>
           <mc:Choice Requires="wps">
@@ -3476,6 +3447,9 @@
         </mc:AlternateContent>
       </w:r>
       <w:r>
+        <w:rPr>
+          <w:noProof/>
+        </w:rPr>
         <mc:AlternateContent>
           <mc:Choice Requires="wps">
             <w:drawing>
@@ -3557,6 +3531,9 @@
         </mc:AlternateContent>
       </w:r>
       <w:r>
+        <w:rPr>
+          <w:noProof/>
+        </w:rPr>
         <mc:AlternateContent>
           <mc:Choice Requires="wps">
             <w:drawing>
@@ -3638,6 +3615,9 @@
         </mc:AlternateContent>
       </w:r>
       <w:r>
+        <w:rPr>
+          <w:noProof/>
+        </w:rPr>
         <mc:AlternateContent>
           <mc:Choice Requires="wps">
             <w:drawing>
@@ -3719,6 +3699,9 @@
         </mc:AlternateContent>
       </w:r>
       <w:r>
+        <w:rPr>
+          <w:noProof/>
+        </w:rPr>
         <mc:AlternateContent>
           <mc:Choice Requires="wps">
             <w:drawing>
@@ -3800,6 +3783,9 @@
         </mc:AlternateContent>
       </w:r>
       <w:r>
+        <w:rPr>
+          <w:noProof/>
+        </w:rPr>
         <mc:AlternateContent>
           <mc:Choice Requires="wps">
             <w:drawing>
@@ -3881,6 +3867,9 @@
         </mc:AlternateContent>
       </w:r>
       <w:r>
+        <w:rPr>
+          <w:noProof/>
+        </w:rPr>
         <mc:AlternateContent>
           <mc:Choice Requires="wps">
             <w:drawing>
@@ -3962,6 +3951,9 @@
         </mc:AlternateContent>
       </w:r>
       <w:r>
+        <w:rPr>
+          <w:noProof/>
+        </w:rPr>
         <mc:AlternateContent>
           <mc:Choice Requires="wps">
             <w:drawing>
@@ -4043,6 +4035,9 @@
         </mc:AlternateContent>
       </w:r>
       <w:r>
+        <w:rPr>
+          <w:noProof/>
+        </w:rPr>
         <mc:AlternateContent>
           <mc:Choice Requires="wps">
             <w:drawing>
@@ -4124,6 +4119,9 @@
         </mc:AlternateContent>
       </w:r>
       <w:r>
+        <w:rPr>
+          <w:noProof/>
+        </w:rPr>
         <mc:AlternateContent>
           <mc:Choice Requires="wps">
             <w:drawing>
@@ -4205,6 +4203,9 @@
         </mc:AlternateContent>
       </w:r>
       <w:r>
+        <w:rPr>
+          <w:noProof/>
+        </w:rPr>
         <mc:AlternateContent>
           <mc:Choice Requires="wps">
             <w:drawing>
@@ -4286,6 +4287,9 @@
         </mc:AlternateContent>
       </w:r>
       <w:r>
+        <w:rPr>
+          <w:noProof/>
+        </w:rPr>
         <mc:AlternateContent>
           <mc:Choice Requires="wps">
             <w:drawing>
@@ -4693,7 +4697,7 @@
               </wp:anchor>
             </w:drawing>
           </mc:Choice>
-          <mc:Fallback xmlns:w16="http://schemas.microsoft.com/office/word/2018/wordml" xmlns:w16cex="http://schemas.microsoft.com/office/word/2018/wordml/cex">
+          <mc:Fallback xmlns:w16cex="http://schemas.microsoft.com/office/word/2018/wordml/cex" xmlns:w16="http://schemas.microsoft.com/office/word/2018/wordml">
             <w:pict>
               <v:shape w14:anchorId="333F4F1F" id="Conector recto de flecha 24" o:spid="_x0000_s1026" type="#_x0000_t32" style="position:absolute;margin-left:46.15pt;margin-top:158.85pt;width:78.65pt;height:0;flip:x;z-index:251686912;visibility:visible;mso-wrap-style:square;mso-wrap-distance-left:9pt;mso-wrap-distance-top:0;mso-wrap-distance-right:9pt;mso-wrap-distance-bottom:0;mso-position-horizontal:absolute;mso-position-horizontal-relative:text;mso-position-vertical:absolute;mso-position-vertical-relative:text" o:gfxdata="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" strokecolor="#4472c4 [3204]" strokeweight="2.25pt">
                 <v:stroke endarrow="block" joinstyle="miter"/>
@@ -4768,7 +4772,7 @@
               </wp:anchor>
             </w:drawing>
           </mc:Choice>
-          <mc:Fallback xmlns:w16="http://schemas.microsoft.com/office/word/2018/wordml" xmlns:w16cex="http://schemas.microsoft.com/office/word/2018/wordml/cex">
+          <mc:Fallback xmlns:w16cex="http://schemas.microsoft.com/office/word/2018/wordml/cex" xmlns:w16="http://schemas.microsoft.com/office/word/2018/wordml">
             <w:pict>
               <v:shape w14:anchorId="388A3DBC" id="Conector recto de flecha 22" o:spid="_x0000_s1026" type="#_x0000_t32" style="position:absolute;margin-left:228.25pt;margin-top:159.25pt;width:0;height:73pt;flip:y;z-index:251684864;visibility:visible;mso-wrap-style:square;mso-width-percent:0;mso-height-percent:0;mso-wrap-distance-left:9pt;mso-wrap-distance-top:0;mso-wrap-distance-right:9pt;mso-wrap-distance-bottom:0;mso-position-horizontal:absolute;mso-position-horizontal-relative:text;mso-position-vertical:absolute;mso-position-vertical-relative:text;mso-width-percent:0;mso-height-percent:0;mso-width-relative:margin;mso-height-relative:margin" o:gfxdata="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" strokecolor="#0070c0" strokeweight="2.25pt">
                 <v:stroke endarrow="block" joinstyle="miter"/>
@@ -4838,7 +4842,7 @@
               </wp:anchor>
             </w:drawing>
           </mc:Choice>
-          <mc:Fallback xmlns:w16="http://schemas.microsoft.com/office/word/2018/wordml" xmlns:w16cex="http://schemas.microsoft.com/office/word/2018/wordml/cex">
+          <mc:Fallback xmlns:w16cex="http://schemas.microsoft.com/office/word/2018/wordml/cex" xmlns:w16="http://schemas.microsoft.com/office/word/2018/wordml">
             <w:pict>
               <v:shape w14:anchorId="64078AFD" id="Conector recto de flecha 23" o:spid="_x0000_s1026" type="#_x0000_t32" style="position:absolute;margin-left:144.35pt;margin-top:158.95pt;width:83.7pt;height:0;flip:x;z-index:251685888;visibility:visible;mso-wrap-style:square;mso-wrap-distance-left:9pt;mso-wrap-distance-top:0;mso-wrap-distance-right:9pt;mso-wrap-distance-bottom:0;mso-position-horizontal:absolute;mso-position-horizontal-relative:text;mso-position-vertical:absolute;mso-position-vertical-relative:text" o:gfxdata="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" strokecolor="#0070c0" strokeweight="2.25pt">
                 <v:stroke dashstyle="dash" endarrow="block" joinstyle="miter"/>
@@ -4914,6 +4918,9 @@
     <w:p/>
     <w:p>
       <w:r>
+        <w:rPr>
+          <w:noProof/>
+        </w:rPr>
         <w:lastRenderedPageBreak/>
         <mc:AlternateContent>
           <mc:Choice Requires="wps">
@@ -4996,6 +5003,9 @@
         </mc:AlternateContent>
       </w:r>
       <w:r>
+        <w:rPr>
+          <w:noProof/>
+        </w:rPr>
         <mc:AlternateContent>
           <mc:Choice Requires="wps">
             <w:drawing>
@@ -5077,6 +5087,9 @@
         </mc:AlternateContent>
       </w:r>
       <w:r>
+        <w:rPr>
+          <w:noProof/>
+        </w:rPr>
         <mc:AlternateContent>
           <mc:Choice Requires="wps">
             <w:drawing>
@@ -5158,6 +5171,9 @@
         </mc:AlternateContent>
       </w:r>
       <w:r>
+        <w:rPr>
+          <w:noProof/>
+        </w:rPr>
         <mc:AlternateContent>
           <mc:Choice Requires="wps">
             <w:drawing>
@@ -5239,6 +5255,9 @@
         </mc:AlternateContent>
       </w:r>
       <w:r>
+        <w:rPr>
+          <w:noProof/>
+        </w:rPr>
         <mc:AlternateContent>
           <mc:Choice Requires="wps">
             <w:drawing>
@@ -5320,6 +5339,9 @@
         </mc:AlternateContent>
       </w:r>
       <w:r>
+        <w:rPr>
+          <w:noProof/>
+        </w:rPr>
         <mc:AlternateContent>
           <mc:Choice Requires="wps">
             <w:drawing>
@@ -5401,6 +5423,9 @@
         </mc:AlternateContent>
       </w:r>
       <w:r>
+        <w:rPr>
+          <w:noProof/>
+        </w:rPr>
         <mc:AlternateContent>
           <mc:Choice Requires="wps">
             <w:drawing>
@@ -5482,6 +5507,9 @@
         </mc:AlternateContent>
       </w:r>
       <w:r>
+        <w:rPr>
+          <w:noProof/>
+        </w:rPr>
         <mc:AlternateContent>
           <mc:Choice Requires="wps">
             <w:drawing>
@@ -5563,6 +5591,9 @@
         </mc:AlternateContent>
       </w:r>
       <w:r>
+        <w:rPr>
+          <w:noProof/>
+        </w:rPr>
         <mc:AlternateContent>
           <mc:Choice Requires="wps">
             <w:drawing>
@@ -5644,6 +5675,9 @@
         </mc:AlternateContent>
       </w:r>
       <w:r>
+        <w:rPr>
+          <w:noProof/>
+        </w:rPr>
         <mc:AlternateContent>
           <mc:Choice Requires="wps">
             <w:drawing>
@@ -5725,6 +5759,9 @@
         </mc:AlternateContent>
       </w:r>
       <w:r>
+        <w:rPr>
+          <w:noProof/>
+        </w:rPr>
         <mc:AlternateContent>
           <mc:Choice Requires="wps">
             <w:drawing>
@@ -5806,6 +5843,9 @@
         </mc:AlternateContent>
       </w:r>
       <w:r>
+        <w:rPr>
+          <w:noProof/>
+        </w:rPr>
         <mc:AlternateContent>
           <mc:Choice Requires="wps">
             <w:drawing>
@@ -6340,6 +6380,9 @@
     </w:p>
     <w:p>
       <w:r>
+        <w:rPr>
+          <w:noProof/>
+        </w:rPr>
         <mc:AlternateContent>
           <mc:Choice Requires="wps">
             <w:drawing>
@@ -6421,6 +6464,9 @@
         </mc:AlternateContent>
       </w:r>
       <w:r>
+        <w:rPr>
+          <w:noProof/>
+        </w:rPr>
         <mc:AlternateContent>
           <mc:Choice Requires="wps">
             <w:drawing>
@@ -6623,6 +6669,9 @@
     <w:p/>
     <w:p>
       <w:r>
+        <w:rPr>
+          <w:noProof/>
+        </w:rPr>
         <mc:AlternateContent>
           <mc:Choice Requires="wps">
             <w:drawing>
@@ -6704,6 +6753,9 @@
         </mc:AlternateContent>
       </w:r>
       <w:r>
+        <w:rPr>
+          <w:noProof/>
+        </w:rPr>
         <mc:AlternateContent>
           <mc:Choice Requires="wps">
             <w:drawing>
@@ -6785,6 +6837,9 @@
         </mc:AlternateContent>
       </w:r>
       <w:r>
+        <w:rPr>
+          <w:noProof/>
+        </w:rPr>
         <mc:AlternateContent>
           <mc:Choice Requires="wps">
             <w:drawing>
@@ -6866,6 +6921,9 @@
         </mc:AlternateContent>
       </w:r>
       <w:r>
+        <w:rPr>
+          <w:noProof/>
+        </w:rPr>
         <mc:AlternateContent>
           <mc:Choice Requires="wps">
             <w:drawing>
@@ -6947,6 +7005,9 @@
         </mc:AlternateContent>
       </w:r>
       <w:r>
+        <w:rPr>
+          <w:noProof/>
+        </w:rPr>
         <mc:AlternateContent>
           <mc:Choice Requires="wps">
             <w:drawing>
@@ -7028,6 +7089,9 @@
         </mc:AlternateContent>
       </w:r>
       <w:r>
+        <w:rPr>
+          <w:noProof/>
+        </w:rPr>
         <mc:AlternateContent>
           <mc:Choice Requires="wps">
             <w:drawing>
@@ -7109,6 +7173,9 @@
         </mc:AlternateContent>
       </w:r>
       <w:r>
+        <w:rPr>
+          <w:noProof/>
+        </w:rPr>
         <mc:AlternateContent>
           <mc:Choice Requires="wps">
             <w:drawing>
@@ -7190,6 +7257,9 @@
         </mc:AlternateContent>
       </w:r>
       <w:r>
+        <w:rPr>
+          <w:noProof/>
+        </w:rPr>
         <mc:AlternateContent>
           <mc:Choice Requires="wps">
             <w:drawing>
@@ -7271,6 +7341,9 @@
         </mc:AlternateContent>
       </w:r>
       <w:r>
+        <w:rPr>
+          <w:noProof/>
+        </w:rPr>
         <mc:AlternateContent>
           <mc:Choice Requires="wps">
             <w:drawing>
@@ -7352,6 +7425,9 @@
         </mc:AlternateContent>
       </w:r>
       <w:r>
+        <w:rPr>
+          <w:noProof/>
+        </w:rPr>
         <mc:AlternateContent>
           <mc:Choice Requires="wps">
             <w:drawing>
@@ -7433,6 +7509,9 @@
         </mc:AlternateContent>
       </w:r>
       <w:r>
+        <w:rPr>
+          <w:noProof/>
+        </w:rPr>
         <mc:AlternateContent>
           <mc:Choice Requires="wps">
             <w:drawing>
@@ -7514,6 +7593,9 @@
         </mc:AlternateContent>
       </w:r>
       <w:r>
+        <w:rPr>
+          <w:noProof/>
+        </w:rPr>
         <mc:AlternateContent>
           <mc:Choice Requires="wps">
             <w:drawing>
@@ -7844,6 +7926,9 @@
     </w:p>
     <w:p>
       <w:r>
+        <w:rPr>
+          <w:noProof/>
+        </w:rPr>
         <mc:AlternateContent>
           <mc:Choice Requires="wps">
             <w:drawing>
@@ -7925,6 +8010,9 @@
         </mc:AlternateContent>
       </w:r>
       <w:r>
+        <w:rPr>
+          <w:noProof/>
+        </w:rPr>
         <mc:AlternateContent>
           <mc:Choice Requires="wps">
             <w:drawing>
@@ -8125,6 +8213,9 @@
     <w:p/>
     <w:p>
       <w:r>
+        <w:rPr>
+          <w:noProof/>
+        </w:rPr>
         <w:lastRenderedPageBreak/>
         <mc:AlternateContent>
           <mc:Choice Requires="wps">
@@ -8207,6 +8298,9 @@
         </mc:AlternateContent>
       </w:r>
       <w:r>
+        <w:rPr>
+          <w:noProof/>
+        </w:rPr>
         <mc:AlternateContent>
           <mc:Choice Requires="wps">
             <w:drawing>
@@ -8288,6 +8382,9 @@
         </mc:AlternateContent>
       </w:r>
       <w:r>
+        <w:rPr>
+          <w:noProof/>
+        </w:rPr>
         <mc:AlternateContent>
           <mc:Choice Requires="wps">
             <w:drawing>
@@ -8369,6 +8466,9 @@
         </mc:AlternateContent>
       </w:r>
       <w:r>
+        <w:rPr>
+          <w:noProof/>
+        </w:rPr>
         <mc:AlternateContent>
           <mc:Choice Requires="wps">
             <w:drawing>
@@ -8450,6 +8550,9 @@
         </mc:AlternateContent>
       </w:r>
       <w:r>
+        <w:rPr>
+          <w:noProof/>
+        </w:rPr>
         <mc:AlternateContent>
           <mc:Choice Requires="wps">
             <w:drawing>
@@ -8531,6 +8634,9 @@
         </mc:AlternateContent>
       </w:r>
       <w:r>
+        <w:rPr>
+          <w:noProof/>
+        </w:rPr>
         <mc:AlternateContent>
           <mc:Choice Requires="wps">
             <w:drawing>
@@ -8612,6 +8718,9 @@
         </mc:AlternateContent>
       </w:r>
       <w:r>
+        <w:rPr>
+          <w:noProof/>
+        </w:rPr>
         <mc:AlternateContent>
           <mc:Choice Requires="wps">
             <w:drawing>
@@ -8693,6 +8802,9 @@
         </mc:AlternateContent>
       </w:r>
       <w:r>
+        <w:rPr>
+          <w:noProof/>
+        </w:rPr>
         <mc:AlternateContent>
           <mc:Choice Requires="wps">
             <w:drawing>
@@ -8774,6 +8886,9 @@
         </mc:AlternateContent>
       </w:r>
       <w:r>
+        <w:rPr>
+          <w:noProof/>
+        </w:rPr>
         <mc:AlternateContent>
           <mc:Choice Requires="wps">
             <w:drawing>
@@ -8855,6 +8970,9 @@
         </mc:AlternateContent>
       </w:r>
       <w:r>
+        <w:rPr>
+          <w:noProof/>
+        </w:rPr>
         <mc:AlternateContent>
           <mc:Choice Requires="wps">
             <w:drawing>
@@ -8936,6 +9054,9 @@
         </mc:AlternateContent>
       </w:r>
       <w:r>
+        <w:rPr>
+          <w:noProof/>
+        </w:rPr>
         <mc:AlternateContent>
           <mc:Choice Requires="wps">
             <w:drawing>
@@ -9017,6 +9138,9 @@
         </mc:AlternateContent>
       </w:r>
       <w:r>
+        <w:rPr>
+          <w:noProof/>
+        </w:rPr>
         <mc:AlternateContent>
           <mc:Choice Requires="wps">
             <w:drawing>
@@ -9355,6 +9479,9 @@
     </w:p>
     <w:p>
       <w:r>
+        <w:rPr>
+          <w:noProof/>
+        </w:rPr>
         <mc:AlternateContent>
           <mc:Choice Requires="wps">
             <w:drawing>
@@ -9436,6 +9563,9 @@
         </mc:AlternateContent>
       </w:r>
       <w:r>
+        <w:rPr>
+          <w:noProof/>
+        </w:rPr>
         <mc:AlternateContent>
           <mc:Choice Requires="wps">
             <w:drawing>
@@ -9630,10 +9760,10 @@
       </w:r>
     </w:p>
     <w:p/>
-    <w:p/>
-    <w:p/>
-    <w:p/>
-    <w:p/>
+    <w:p>
+      <w:bookmarkStart w:id="0" w:name="_GoBack"/>
+      <w:bookmarkEnd w:id="0"/>
+    </w:p>
     <w:p/>
     <w:sectPr>
       <w:pgSz w:w="11906" w:h="16838"/>
@@ -9768,6 +9898,7 @@
     <w:lsdException w:name="HTML Sample" w:semiHidden="1" w:unhideWhenUsed="1"/>
     <w:lsdException w:name="HTML Typewriter" w:semiHidden="1" w:unhideWhenUsed="1"/>
     <w:lsdException w:name="HTML Variable" w:semiHidden="1" w:unhideWhenUsed="1"/>
+    <w:lsdException w:name="Normal Table" w:semiHidden="1" w:unhideWhenUsed="1"/>
     <w:lsdException w:name="annotation subject" w:semiHidden="1" w:unhideWhenUsed="1"/>
     <w:lsdException w:name="No List" w:semiHidden="1" w:unhideWhenUsed="1"/>
     <w:lsdException w:name="Outline List 1" w:semiHidden="1" w:unhideWhenUsed="1"/>
@@ -9814,8 +9945,10 @@
     <w:lsdException w:name="Table Subtle 2" w:semiHidden="1" w:unhideWhenUsed="1"/>
     <w:lsdException w:name="Table Web 1" w:semiHidden="1" w:unhideWhenUsed="1"/>
     <w:lsdException w:name="Table Web 2" w:semiHidden="1" w:unhideWhenUsed="1"/>
+    <w:lsdException w:name="Table Web 3" w:semiHidden="1" w:unhideWhenUsed="1"/>
     <w:lsdException w:name="Balloon Text" w:semiHidden="1" w:unhideWhenUsed="1"/>
     <w:lsdException w:name="Table Grid" w:uiPriority="39"/>
+    <w:lsdException w:name="Table Theme" w:semiHidden="1" w:unhideWhenUsed="1"/>
     <w:lsdException w:name="Placeholder Text" w:semiHidden="1"/>
     <w:lsdException w:name="No Spacing" w:uiPriority="1" w:qFormat="1"/>
     <w:lsdException w:name="Light Shading" w:uiPriority="60"/>

</xml_diff>